<commit_message>
un peu de rapport et de trucs pour savoir on fait quoi dans quel ordre (faudrai finir l'alpha-béta et le choix mouv)
</commit_message>
<xml_diff>
--- a/Projet IA41 P15.docx
+++ b/Projet IA41 P15.docx
@@ -1403,6 +1403,11 @@
     </w:p>
     <w:p>
       <w:pPr>
+        <w:pStyle w:val="Paragraphedeliste"/>
+        <w:numPr>
+          <w:ilvl w:val="0"/>
+          <w:numId w:val="4"/>
+        </w:numPr>
         <w:spacing w:after="0" w:line="240" w:lineRule="auto"/>
         <w:rPr>
           <w:rFonts w:ascii="Arial" w:eastAsia="Times New Roman" w:hAnsi="Arial" w:cs="Arial"/>
@@ -1416,11 +1421,16 @@
           <w:sz w:val="28"/>
           <w:szCs w:val="28"/>
         </w:rPr>
-        <w:t>O Définir la représentation des données (le plateau de jeu)</w:t>
-      </w:r>
-    </w:p>
-    <w:p>
-      <w:pPr>
+        <w:t>Définir la représentation des données (le plateau de jeu)</w:t>
+      </w:r>
+    </w:p>
+    <w:p>
+      <w:pPr>
+        <w:pStyle w:val="Paragraphedeliste"/>
+        <w:numPr>
+          <w:ilvl w:val="0"/>
+          <w:numId w:val="4"/>
+        </w:numPr>
         <w:spacing w:after="0" w:line="240" w:lineRule="auto"/>
         <w:rPr>
           <w:rFonts w:ascii="Arial" w:eastAsia="Times New Roman" w:hAnsi="Arial" w:cs="Arial"/>
@@ -1434,11 +1444,16 @@
           <w:sz w:val="28"/>
           <w:szCs w:val="28"/>
         </w:rPr>
-        <w:t>O Ecrire un jeu de fonctions de base permettant de manipuler ce plateau de jeu</w:t>
-      </w:r>
-    </w:p>
-    <w:p>
-      <w:pPr>
+        <w:t>Ecrire un jeu de fonctions de base permettant de manipuler ce plateau de jeu</w:t>
+      </w:r>
+    </w:p>
+    <w:p>
+      <w:pPr>
+        <w:pStyle w:val="Paragraphedeliste"/>
+        <w:numPr>
+          <w:ilvl w:val="0"/>
+          <w:numId w:val="4"/>
+        </w:numPr>
         <w:spacing w:after="0" w:line="240" w:lineRule="auto"/>
         <w:rPr>
           <w:rFonts w:ascii="Arial" w:eastAsia="Times New Roman" w:hAnsi="Arial" w:cs="Arial"/>
@@ -1452,7 +1467,7 @@
           <w:sz w:val="28"/>
           <w:szCs w:val="28"/>
         </w:rPr>
-        <w:t>O Ecrire l</w:t>
+        <w:t>Ecrire l</w:t>
       </w:r>
       <w:r>
         <w:rPr>
@@ -1473,6 +1488,11 @@
     </w:p>
     <w:p>
       <w:pPr>
+        <w:pStyle w:val="Paragraphedeliste"/>
+        <w:numPr>
+          <w:ilvl w:val="0"/>
+          <w:numId w:val="4"/>
+        </w:numPr>
         <w:spacing w:after="0" w:line="240" w:lineRule="auto"/>
         <w:rPr>
           <w:rFonts w:ascii="Arial" w:eastAsia="Times New Roman" w:hAnsi="Arial" w:cs="Arial"/>
@@ -1486,7 +1506,7 @@
           <w:sz w:val="28"/>
           <w:szCs w:val="28"/>
         </w:rPr>
-        <w:t xml:space="preserve">O Ecrire la fonction d’évaluation qui permet d’attribuer des points </w:t>
+        <w:t xml:space="preserve">Ecrire la fonction d’évaluation qui permet d’attribuer des points </w:t>
       </w:r>
       <w:r>
         <w:rPr>
@@ -1523,6 +1543,11 @@
     </w:p>
     <w:p>
       <w:pPr>
+        <w:pStyle w:val="Paragraphedeliste"/>
+        <w:numPr>
+          <w:ilvl w:val="0"/>
+          <w:numId w:val="4"/>
+        </w:numPr>
         <w:spacing w:after="0" w:line="240" w:lineRule="auto"/>
         <w:rPr>
           <w:rFonts w:ascii="Arial" w:eastAsia="Times New Roman" w:hAnsi="Arial" w:cs="Arial"/>
@@ -1536,7 +1561,7 @@
           <w:sz w:val="28"/>
           <w:szCs w:val="28"/>
         </w:rPr>
-        <w:t>O Algorithme utilisé pour l’IA : alpha beta</w:t>
+        <w:t>Algorithme utilisé pour l’IA : alpha beta</w:t>
       </w:r>
     </w:p>
     <w:p>
@@ -1564,39 +1589,18 @@
       </w:pPr>
       <w:r>
         <w:rPr>
-          <w:rFonts w:ascii="Arial" w:hAnsi="Arial" w:cs="Arial"/>
-          <w:b/>
-          <w:sz w:val="44"/>
-          <w:szCs w:val="44"/>
-        </w:rPr>
-        <w:t>Méthode proposée</w:t>
-      </w:r>
-    </w:p>
-    <w:p>
-      <w:pPr>
-        <w:rPr>
-          <w:rFonts w:ascii="Arial" w:hAnsi="Arial" w:cs="Arial"/>
-          <w:sz w:val="24"/>
-          <w:szCs w:val="24"/>
-        </w:rPr>
-      </w:pPr>
-      <w:r>
-        <w:rPr>
-          <w:rFonts w:ascii="Arial" w:hAnsi="Arial" w:cs="Arial"/>
           <w:noProof/>
-          <w:sz w:val="24"/>
-          <w:szCs w:val="24"/>
         </w:rPr>
         <w:drawing>
-          <wp:anchor distT="0" distB="0" distL="114300" distR="114300" simplePos="0" relativeHeight="251660288" behindDoc="0" locked="0" layoutInCell="1" allowOverlap="1" wp14:anchorId="54A7B663" wp14:editId="410CCEEE">
+          <wp:anchor distT="0" distB="0" distL="114300" distR="114300" simplePos="0" relativeHeight="251660288" behindDoc="0" locked="0" layoutInCell="1" allowOverlap="1" wp14:anchorId="0D4851D3" wp14:editId="2A77D156">
             <wp:simplePos x="0" y="0"/>
             <wp:positionH relativeFrom="column">
-              <wp:posOffset>-654050</wp:posOffset>
+              <wp:posOffset>-720090</wp:posOffset>
             </wp:positionH>
             <wp:positionV relativeFrom="paragraph">
-              <wp:posOffset>6350</wp:posOffset>
+              <wp:posOffset>556895</wp:posOffset>
             </wp:positionV>
-            <wp:extent cx="3048000" cy="3048000"/>
+            <wp:extent cx="3242310" cy="3242310"/>
             <wp:effectExtent l="0" t="0" r="0" b="0"/>
             <wp:wrapSquare wrapText="bothSides"/>
             <wp:docPr id="3" name="Image 3"/>
@@ -1625,7 +1629,7 @@
                   <pic:spPr>
                     <a:xfrm>
                       <a:off x="0" y="0"/>
-                      <a:ext cx="3048000" cy="3048000"/>
+                      <a:ext cx="3242310" cy="3242310"/>
                     </a:xfrm>
                     <a:prstGeom prst="rect">
                       <a:avLst/>
@@ -1643,6 +1647,15 @@
           </wp:anchor>
         </w:drawing>
       </w:r>
+      <w:r>
+        <w:rPr>
+          <w:rFonts w:ascii="Arial" w:hAnsi="Arial" w:cs="Arial"/>
+          <w:b/>
+          <w:sz w:val="44"/>
+          <w:szCs w:val="44"/>
+        </w:rPr>
+        <w:t>Méthode proposée</w:t>
+      </w:r>
     </w:p>
     <w:p>
       <w:pPr>
@@ -1653,6 +1666,14 @@
           <w:szCs w:val="24"/>
         </w:rPr>
       </w:pPr>
+      <w:r>
+        <w:rPr>
+          <w:rFonts w:ascii="Arial" w:hAnsi="Arial" w:cs="Arial"/>
+          <w:sz w:val="24"/>
+          <w:szCs w:val="24"/>
+        </w:rPr>
+        <w:br/>
+      </w:r>
       <w:r>
         <w:rPr>
           <w:rFonts w:ascii="Arial" w:hAnsi="Arial" w:cs="Arial"/>
@@ -1875,8 +1896,6 @@
           <w:szCs w:val="24"/>
         </w:rPr>
       </w:pPr>
-      <w:bookmarkStart w:id="0" w:name="_GoBack"/>
-      <w:bookmarkEnd w:id="0"/>
     </w:p>
     <w:p>
       <w:pPr>
@@ -1991,13 +2010,38 @@
     <w:p>
       <w:pPr>
         <w:pStyle w:val="Paragraphedeliste"/>
-        <w:rPr>
-          <w:rFonts w:ascii="Arial" w:hAnsi="Arial" w:cs="Arial"/>
-          <w:b/>
-          <w:sz w:val="44"/>
-          <w:szCs w:val="44"/>
-        </w:rPr>
-      </w:pPr>
+        <w:ind w:firstLine="360"/>
+        <w:jc w:val="both"/>
+        <w:rPr>
+          <w:rFonts w:ascii="Arial" w:hAnsi="Arial" w:cs="Arial"/>
+          <w:sz w:val="28"/>
+          <w:szCs w:val="28"/>
+        </w:rPr>
+      </w:pPr>
+      <w:r>
+        <w:rPr>
+          <w:rFonts w:ascii="Arial" w:hAnsi="Arial" w:cs="Arial"/>
+          <w:sz w:val="28"/>
+          <w:szCs w:val="28"/>
+        </w:rPr>
+        <w:t>Nous avons essayé de créer une interface en Prolog puis ensuite en C++ mais dans les deux cas nous n’avons pas réussi. Nous avons aussi rencontrés plusieurs difficultés liés à la connaissance du Prolog. Nous nous sommes également posé de nombreuses questions sur la fonction d’évaluation</w:t>
+      </w:r>
+      <w:r>
+        <w:rPr>
+          <w:rFonts w:ascii="Arial" w:hAnsi="Arial" w:cs="Arial"/>
+          <w:sz w:val="28"/>
+          <w:szCs w:val="28"/>
+        </w:rPr>
+        <w:t xml:space="preserve"> (comment rendre les coups de l’IA intelligents)</w:t>
+      </w:r>
+      <w:r>
+        <w:rPr>
+          <w:rFonts w:ascii="Arial" w:hAnsi="Arial" w:cs="Arial"/>
+          <w:sz w:val="28"/>
+          <w:szCs w:val="28"/>
+        </w:rPr>
+        <w:t xml:space="preserve">. </w:t>
+      </w:r>
     </w:p>
     <w:p>
       <w:pPr>
@@ -2056,7 +2100,25 @@
           <w:sz w:val="28"/>
           <w:szCs w:val="28"/>
         </w:rPr>
-        <w:t>Il est possible de créer une meilleure interface graphique qui représente le plateau de jeu. Le joueur n’aurait qu’a cliqué sur le pion qu’il veut déplacer et sur la case vide adjacente sur laquelle il désire le poser.</w:t>
+        <w:t>Il est possible de créer une meilleure interface g</w:t>
+      </w:r>
+      <w:bookmarkStart w:id="0" w:name="_GoBack"/>
+      <w:r>
+        <w:rPr>
+          <w:rFonts w:ascii="Arial" w:hAnsi="Arial" w:cs="Arial"/>
+          <w:sz w:val="28"/>
+          <w:szCs w:val="28"/>
+        </w:rPr>
+        <w:t>r</w:t>
+      </w:r>
+      <w:bookmarkEnd w:id="0"/>
+      <w:r>
+        <w:rPr>
+          <w:rFonts w:ascii="Arial" w:hAnsi="Arial" w:cs="Arial"/>
+          <w:sz w:val="28"/>
+          <w:szCs w:val="28"/>
+        </w:rPr>
+        <w:t>aphique qui représente le plateau de jeu. Le joueur n’aurait qu’a cliqué sur le pion qu’il veut déplacer et sur la case vide adjacente sur laquelle il désire le poser.</w:t>
       </w:r>
     </w:p>
     <w:p>
@@ -2154,7 +2216,7 @@
           <w:rPr>
             <w:noProof/>
           </w:rPr>
-          <w:t>4</w:t>
+          <w:t>5</w:t>
         </w:r>
         <w:r>
           <w:fldChar w:fldCharType="end"/>
@@ -2408,7 +2470,7 @@
   <w:abstractNum w:abstractNumId="2">
     <w:nsid w:val="23EA78F1"/>
     <w:multiLevelType w:val="multilevel"/>
-    <w:tmpl w:val="EC0E63A8"/>
+    <w:tmpl w:val="EA7EACBA"/>
     <w:lvl w:ilvl="0">
       <w:start w:val="1"/>
       <w:numFmt w:val="bullet"/>
@@ -2422,7 +2484,7 @@
       </w:pPr>
       <w:rPr>
         <w:rFonts w:ascii="Symbol" w:hAnsi="Symbol" w:hint="default"/>
-        <w:sz w:val="20"/>
+        <w:sz w:val="24"/>
       </w:rPr>
     </w:lvl>
     <w:lvl w:ilvl="1">
@@ -2557,7 +2619,7 @@
   <w:abstractNum w:abstractNumId="3">
     <w:nsid w:val="36243E67"/>
     <w:multiLevelType w:val="hybridMultilevel"/>
-    <w:tmpl w:val="620CDDA6"/>
+    <w:tmpl w:val="BEB6E0C0"/>
     <w:lvl w:ilvl="0" w:tplc="040C0001">
       <w:start w:val="1"/>
       <w:numFmt w:val="bullet"/>
@@ -2668,6 +2730,119 @@
     </w:lvl>
   </w:abstractNum>
   <w:abstractNum w:abstractNumId="4">
+    <w:nsid w:val="3B3A5392"/>
+    <w:multiLevelType w:val="hybridMultilevel"/>
+    <w:tmpl w:val="C40C720A"/>
+    <w:lvl w:ilvl="0" w:tplc="040C0001">
+      <w:start w:val="1"/>
+      <w:numFmt w:val="bullet"/>
+      <w:lvlText w:val=""/>
+      <w:lvlJc w:val="left"/>
+      <w:pPr>
+        <w:ind w:left="720" w:hanging="360"/>
+      </w:pPr>
+      <w:rPr>
+        <w:rFonts w:ascii="Symbol" w:hAnsi="Symbol" w:hint="default"/>
+      </w:rPr>
+    </w:lvl>
+    <w:lvl w:ilvl="1" w:tplc="040C0003" w:tentative="1">
+      <w:start w:val="1"/>
+      <w:numFmt w:val="bullet"/>
+      <w:lvlText w:val="o"/>
+      <w:lvlJc w:val="left"/>
+      <w:pPr>
+        <w:ind w:left="1440" w:hanging="360"/>
+      </w:pPr>
+      <w:rPr>
+        <w:rFonts w:ascii="Courier New" w:hAnsi="Courier New" w:cs="Courier New" w:hint="default"/>
+      </w:rPr>
+    </w:lvl>
+    <w:lvl w:ilvl="2" w:tplc="040C0005" w:tentative="1">
+      <w:start w:val="1"/>
+      <w:numFmt w:val="bullet"/>
+      <w:lvlText w:val=""/>
+      <w:lvlJc w:val="left"/>
+      <w:pPr>
+        <w:ind w:left="2160" w:hanging="360"/>
+      </w:pPr>
+      <w:rPr>
+        <w:rFonts w:ascii="Wingdings" w:hAnsi="Wingdings" w:hint="default"/>
+      </w:rPr>
+    </w:lvl>
+    <w:lvl w:ilvl="3" w:tplc="040C0001" w:tentative="1">
+      <w:start w:val="1"/>
+      <w:numFmt w:val="bullet"/>
+      <w:lvlText w:val=""/>
+      <w:lvlJc w:val="left"/>
+      <w:pPr>
+        <w:ind w:left="2880" w:hanging="360"/>
+      </w:pPr>
+      <w:rPr>
+        <w:rFonts w:ascii="Symbol" w:hAnsi="Symbol" w:hint="default"/>
+      </w:rPr>
+    </w:lvl>
+    <w:lvl w:ilvl="4" w:tplc="040C0003" w:tentative="1">
+      <w:start w:val="1"/>
+      <w:numFmt w:val="bullet"/>
+      <w:lvlText w:val="o"/>
+      <w:lvlJc w:val="left"/>
+      <w:pPr>
+        <w:ind w:left="3600" w:hanging="360"/>
+      </w:pPr>
+      <w:rPr>
+        <w:rFonts w:ascii="Courier New" w:hAnsi="Courier New" w:cs="Courier New" w:hint="default"/>
+      </w:rPr>
+    </w:lvl>
+    <w:lvl w:ilvl="5" w:tplc="040C0005" w:tentative="1">
+      <w:start w:val="1"/>
+      <w:numFmt w:val="bullet"/>
+      <w:lvlText w:val=""/>
+      <w:lvlJc w:val="left"/>
+      <w:pPr>
+        <w:ind w:left="4320" w:hanging="360"/>
+      </w:pPr>
+      <w:rPr>
+        <w:rFonts w:ascii="Wingdings" w:hAnsi="Wingdings" w:hint="default"/>
+      </w:rPr>
+    </w:lvl>
+    <w:lvl w:ilvl="6" w:tplc="040C0001" w:tentative="1">
+      <w:start w:val="1"/>
+      <w:numFmt w:val="bullet"/>
+      <w:lvlText w:val=""/>
+      <w:lvlJc w:val="left"/>
+      <w:pPr>
+        <w:ind w:left="5040" w:hanging="360"/>
+      </w:pPr>
+      <w:rPr>
+        <w:rFonts w:ascii="Symbol" w:hAnsi="Symbol" w:hint="default"/>
+      </w:rPr>
+    </w:lvl>
+    <w:lvl w:ilvl="7" w:tplc="040C0003" w:tentative="1">
+      <w:start w:val="1"/>
+      <w:numFmt w:val="bullet"/>
+      <w:lvlText w:val="o"/>
+      <w:lvlJc w:val="left"/>
+      <w:pPr>
+        <w:ind w:left="5760" w:hanging="360"/>
+      </w:pPr>
+      <w:rPr>
+        <w:rFonts w:ascii="Courier New" w:hAnsi="Courier New" w:cs="Courier New" w:hint="default"/>
+      </w:rPr>
+    </w:lvl>
+    <w:lvl w:ilvl="8" w:tplc="040C0005" w:tentative="1">
+      <w:start w:val="1"/>
+      <w:numFmt w:val="bullet"/>
+      <w:lvlText w:val=""/>
+      <w:lvlJc w:val="left"/>
+      <w:pPr>
+        <w:ind w:left="6480" w:hanging="360"/>
+      </w:pPr>
+      <w:rPr>
+        <w:rFonts w:ascii="Wingdings" w:hAnsi="Wingdings" w:hint="default"/>
+      </w:rPr>
+    </w:lvl>
+  </w:abstractNum>
+  <w:abstractNum w:abstractNumId="5">
     <w:nsid w:val="75911C75"/>
     <w:multiLevelType w:val="hybridMultilevel"/>
     <w:tmpl w:val="EB4ED506"/>
@@ -2757,7 +2932,7 @@
     </w:lvl>
   </w:abstractNum>
   <w:num w:numId="1">
-    <w:abstractNumId w:val="4"/>
+    <w:abstractNumId w:val="5"/>
   </w:num>
   <w:num w:numId="2">
     <w:abstractNumId w:val="0"/>
@@ -2770,6 +2945,9 @@
   </w:num>
   <w:num w:numId="5">
     <w:abstractNumId w:val="1"/>
+  </w:num>
+  <w:num w:numId="6">
+    <w:abstractNumId w:val="4"/>
   </w:num>
 </w:numbering>
 </file>

</xml_diff>